<commit_message>
Added simple FPS Character Controller.
</commit_message>
<xml_diff>
--- a/Comp397-W2021-Lesson2a_roll_over_cube.docx
+++ b/Comp397-W2021-Lesson2a_roll_over_cube.docx
@@ -62,6 +62,52 @@
     </w:p>
     <w:p>
       <w:bookmarkStart w:id="0" w:name="_GoBack"/>
+      <w:r>
+        <w:rPr>
+          <w:noProof/>
+        </w:rPr>
+        <w:drawing>
+          <wp:inline distT="0" distB="0" distL="0" distR="0">
+            <wp:extent cx="5943600" cy="3219450"/>
+            <wp:effectExtent l="0" t="0" r="0" b="0"/>
+            <wp:docPr id="2" name="Picture 2"/>
+            <wp:cNvGraphicFramePr>
+              <a:graphicFrameLocks xmlns:a="http://schemas.openxmlformats.org/drawingml/2006/main" noChangeAspect="1"/>
+            </wp:cNvGraphicFramePr>
+            <a:graphic xmlns:a="http://schemas.openxmlformats.org/drawingml/2006/main">
+              <a:graphicData uri="http://schemas.openxmlformats.org/drawingml/2006/picture">
+                <pic:pic xmlns:pic="http://schemas.openxmlformats.org/drawingml/2006/picture">
+                  <pic:nvPicPr>
+                    <pic:cNvPr id="2" name="Capture002.PNG"/>
+                    <pic:cNvPicPr/>
+                  </pic:nvPicPr>
+                  <pic:blipFill>
+                    <a:blip r:embed="rId6" cstate="print">
+                      <a:extLst>
+                        <a:ext uri="{28A0092B-C50C-407E-A947-70E740481C1C}">
+                          <a14:useLocalDpi xmlns:a14="http://schemas.microsoft.com/office/drawing/2010/main" val="0"/>
+                        </a:ext>
+                      </a:extLst>
+                    </a:blip>
+                    <a:stretch>
+                      <a:fillRect/>
+                    </a:stretch>
+                  </pic:blipFill>
+                  <pic:spPr>
+                    <a:xfrm>
+                      <a:off x="0" y="0"/>
+                      <a:ext cx="5943600" cy="3219450"/>
+                    </a:xfrm>
+                    <a:prstGeom prst="rect">
+                      <a:avLst/>
+                    </a:prstGeom>
+                  </pic:spPr>
+                </pic:pic>
+              </a:graphicData>
+            </a:graphic>
+          </wp:inline>
+        </w:drawing>
+      </w:r>
       <w:bookmarkEnd w:id="0"/>
     </w:p>
     <w:sectPr>

</xml_diff>

<commit_message>
Added second tile to the maze.
</commit_message>
<xml_diff>
--- a/Comp397-W2021-Lesson2a_roll_over_cube.docx
+++ b/Comp397-W2021-Lesson2a_roll_over_cube.docx
@@ -3,6 +3,7 @@
 <w:document xmlns:wpc="http://schemas.microsoft.com/office/word/2010/wordprocessingCanvas" xmlns:cx="http://schemas.microsoft.com/office/drawing/2014/chartex" xmlns:mc="http://schemas.openxmlformats.org/markup-compatibility/2006" xmlns:o="urn:schemas-microsoft-com:office:office" xmlns:r="http://schemas.openxmlformats.org/officeDocument/2006/relationships" xmlns:m="http://schemas.openxmlformats.org/officeDocument/2006/math" xmlns:v="urn:schemas-microsoft-com:vml" xmlns:wp14="http://schemas.microsoft.com/office/word/2010/wordprocessingDrawing" xmlns:wp="http://schemas.openxmlformats.org/drawingml/2006/wordprocessingDrawing" xmlns:w10="urn:schemas-microsoft-com:office:word" xmlns:w="http://schemas.openxmlformats.org/wordprocessingml/2006/main" xmlns:w14="http://schemas.microsoft.com/office/word/2010/wordml" xmlns:w15="http://schemas.microsoft.com/office/word/2012/wordml" xmlns:w16se="http://schemas.microsoft.com/office/word/2015/wordml/symex" xmlns:wpg="http://schemas.microsoft.com/office/word/2010/wordprocessingGroup" xmlns:wpi="http://schemas.microsoft.com/office/word/2010/wordprocessingInk" xmlns:wne="http://schemas.microsoft.com/office/word/2006/wordml" xmlns:wps="http://schemas.microsoft.com/office/word/2010/wordprocessingShape" mc:Ignorable="w14 w15 w16se wp14">
   <w:body>
     <w:p>
+      <w:bookmarkStart w:id="0" w:name="_GoBack"/>
       <w:r>
         <w:rPr>
           <w:noProof/>
@@ -19,7 +20,7 @@
               <a:graphicData uri="http://schemas.openxmlformats.org/drawingml/2006/picture">
                 <pic:pic xmlns:pic="http://schemas.openxmlformats.org/drawingml/2006/picture">
                   <pic:nvPicPr>
-                    <pic:cNvPr id="1" name="Capture01.PNG"/>
+                    <pic:cNvPr id="1" name="Capture003.PNG"/>
                     <pic:cNvPicPr/>
                   </pic:nvPicPr>
                   <pic:blipFill>
@@ -49,28 +50,18 @@
           </wp:inline>
         </w:drawing>
       </w:r>
+      <w:bookmarkEnd w:id="0"/>
     </w:p>
     <w:p>
-      <w:hyperlink r:id="rId5" w:history="1">
-        <w:r>
-          <w:rPr>
-            <w:rStyle w:val="Hyperlink"/>
-          </w:rPr>
-          <w:t>https://github.com/gongdao/COMP397-W2021-Lesson2begin</w:t>
-        </w:r>
-      </w:hyperlink>
-    </w:p>
-    <w:p>
-      <w:bookmarkStart w:id="0" w:name="_GoBack"/>
       <w:r>
         <w:rPr>
           <w:noProof/>
         </w:rPr>
         <w:drawing>
           <wp:inline distT="0" distB="0" distL="0" distR="0">
-            <wp:extent cx="5943600" cy="3219450"/>
-            <wp:effectExtent l="0" t="0" r="0" b="0"/>
-            <wp:docPr id="2" name="Picture 2"/>
+            <wp:extent cx="5943600" cy="3343275"/>
+            <wp:effectExtent l="0" t="0" r="0" b="9525"/>
+            <wp:docPr id="3" name="Picture 3"/>
             <wp:cNvGraphicFramePr>
               <a:graphicFrameLocks xmlns:a="http://schemas.openxmlformats.org/drawingml/2006/main" noChangeAspect="1"/>
             </wp:cNvGraphicFramePr>
@@ -78,11 +69,11 @@
               <a:graphicData uri="http://schemas.openxmlformats.org/drawingml/2006/picture">
                 <pic:pic xmlns:pic="http://schemas.openxmlformats.org/drawingml/2006/picture">
                   <pic:nvPicPr>
-                    <pic:cNvPr id="2" name="Capture002.PNG"/>
+                    <pic:cNvPr id="3" name="Screenshot (9).png"/>
                     <pic:cNvPicPr/>
                   </pic:nvPicPr>
                   <pic:blipFill>
-                    <a:blip r:embed="rId6" cstate="print">
+                    <a:blip r:embed="rId5" cstate="print">
                       <a:extLst>
                         <a:ext uri="{28A0092B-C50C-407E-A947-70E740481C1C}">
                           <a14:useLocalDpi xmlns:a14="http://schemas.microsoft.com/office/drawing/2010/main" val="0"/>
@@ -96,7 +87,7 @@
                   <pic:spPr>
                     <a:xfrm>
                       <a:off x="0" y="0"/>
-                      <a:ext cx="5943600" cy="3219450"/>
+                      <a:ext cx="5943600" cy="3343275"/>
                     </a:xfrm>
                     <a:prstGeom prst="rect">
                       <a:avLst/>
@@ -108,8 +99,18 @@
           </wp:inline>
         </w:drawing>
       </w:r>
-      <w:bookmarkEnd w:id="0"/>
     </w:p>
+    <w:p>
+      <w:hyperlink r:id="rId6" w:history="1">
+        <w:r>
+          <w:rPr>
+            <w:rStyle w:val="Hyperlink"/>
+          </w:rPr>
+          <w:t>https://github.com/gongdao/COMP397-W2021-Lesson2begin</w:t>
+        </w:r>
+      </w:hyperlink>
+    </w:p>
+    <w:p/>
     <w:sectPr>
       <w:pgSz w:w="12240" w:h="15840"/>
       <w:pgMar w:top="1440" w:right="1440" w:bottom="1440" w:left="1440" w:header="720" w:footer="720" w:gutter="0"/>

</xml_diff>